<commit_message>
Assignment 5 rough draft complete
</commit_message>
<xml_diff>
--- a/Assignments/A5/A5.docx
+++ b/Assignments/A5/A5.docx
@@ -197,7 +197,13 @@
         </w:numPr>
       </w:pPr>
       <w:r>
-        <w:t>The application I help manage currently has a SLOC count of _____</w:t>
+        <w:t xml:space="preserve">While we don’t keep official statistics, I estimate the </w:t>
+      </w:r>
+      <w:r>
+        <w:t xml:space="preserve">application I help manage currently has a SLOC count of </w:t>
+      </w:r>
+      <w:r>
+        <w:t>over 1 million</w:t>
       </w:r>
       <w:r>
         <w:t>, not including the other layers</w:t>
@@ -450,14 +456,27 @@
       <w:r>
         <w:t xml:space="preserve">Figure </w:t>
       </w:r>
-      <w:fldSimple w:instr=" SEQ Figure \* ARABIC ">
-        <w:r>
-          <w:rPr>
-            <w:noProof/>
-          </w:rPr>
-          <w:t>1</w:t>
-        </w:r>
-      </w:fldSimple>
+      <w:r>
+        <w:fldChar w:fldCharType="begin"/>
+      </w:r>
+      <w:r>
+        <w:instrText xml:space="preserve"> SEQ Figure \* ARABIC </w:instrText>
+      </w:r>
+      <w:r>
+        <w:fldChar w:fldCharType="separate"/>
+      </w:r>
+      <w:r>
+        <w:rPr>
+          <w:noProof/>
+        </w:rPr>
+        <w:t>1</w:t>
+      </w:r>
+      <w:r>
+        <w:rPr>
+          <w:noProof/>
+        </w:rPr>
+        <w:fldChar w:fldCharType="end"/>
+      </w:r>
       <w:bookmarkEnd w:id="0"/>
       <w:r>
         <w:t xml:space="preserve">: Diagram showing </w:t>
@@ -483,23 +502,126 @@
     </w:p>
     <w:p>
       <w:r>
-        <w:t>Throughout my time in the OMSCS program I have attempted to design a number of systems that could aid my team in diagnosing issues. Up until now my focus has been on machine learning because we have a large amount of data from years of previously reported bugs. This would be an example of induction. An “effect” is reported from the field. Through whatever process, a cause is determined, and the cause and effect are stored in a database. When a new “effect” is reported, the database can be queried for similar issues. A number of machine learning techniques could be applied here (k nearest neighbors, support vector machines, decision trees). One method that I was intrigued with was</w:t>
-      </w:r>
-      <w:r>
-        <w:t xml:space="preserve"> ensemble learners. </w:t>
-      </w:r>
-    </w:p>
-    <w:p>
-      <w:pPr>
-        <w:keepNext/>
-        <w:jc w:val="center"/>
-      </w:pPr>
+        <w:t>Throughout my time in the OMSCS program I have attempted to design a number of systems that could aid my team in diagnosing issues. Up until now my focus has been on machine learning</w:t>
+      </w:r>
+      <w:r>
+        <w:t xml:space="preserve"> in order to leverage</w:t>
+      </w:r>
+      <w:r>
+        <w:t xml:space="preserve"> </w:t>
+      </w:r>
+      <w:r>
+        <w:t xml:space="preserve">the </w:t>
+      </w:r>
+      <w:r>
+        <w:t xml:space="preserve">large amount of data from years of previously reported </w:t>
+      </w:r>
+      <w:r>
+        <w:t xml:space="preserve">and solved </w:t>
+      </w:r>
+      <w:r>
+        <w:t xml:space="preserve">bugs. </w:t>
+      </w:r>
+      <w:r>
+        <w:t>However this could be viewed as a form of cognition, namely inductive reasoning</w:t>
+      </w:r>
+      <w:r>
+        <w:t xml:space="preserve"> (</w:t>
+      </w:r>
+      <w:r>
+        <w:fldChar w:fldCharType="begin"/>
+      </w:r>
+      <w:r>
+        <w:instrText xml:space="preserve"> REF _Ref455680861 \h </w:instrText>
+      </w:r>
+      <w:r>
+        <w:fldChar w:fldCharType="separate"/>
+      </w:r>
+      <w:r>
+        <w:t xml:space="preserve">Figure </w:t>
+      </w:r>
       <w:r>
         <w:rPr>
           <w:noProof/>
         </w:rPr>
+        <w:t>2</w:t>
+      </w:r>
+      <w:r>
+        <w:fldChar w:fldCharType="end"/>
+      </w:r>
+      <w:r>
+        <w:t>)</w:t>
+      </w:r>
+      <w:r>
+        <w:t>.</w:t>
+      </w:r>
+      <w:r>
+        <w:t xml:space="preserve"> Using the</w:t>
+      </w:r>
+      <w:r>
+        <w:t xml:space="preserve"> vast amount of background knowledge, we could cr</w:t>
+      </w:r>
+      <w:r>
+        <w:t xml:space="preserve">eate an agent that can derive </w:t>
+      </w:r>
+      <w:r>
+        <w:t>rule</w:t>
+      </w:r>
+      <w:r>
+        <w:t>s</w:t>
+      </w:r>
+      <w:r>
+        <w:t xml:space="preserve"> for later use</w:t>
+      </w:r>
+      <w:r>
+        <w:t xml:space="preserve">. </w:t>
+      </w:r>
+      <w:r>
+        <w:t xml:space="preserve">The machine learning technique that best applies here would be clustering – labelling sets of unlabeled data. </w:t>
+      </w:r>
+      <w:r>
+        <w:t xml:space="preserve">Clustering attempts to group similar data points together, so in this case it would attempt to place similar cause-effect </w:t>
+      </w:r>
+      <w:r>
+        <w:t>relationships</w:t>
+      </w:r>
+      <w:r>
+        <w:t xml:space="preserve"> together.</w:t>
+      </w:r>
+      <w:r>
+        <w:t xml:space="preserve"> It is important that the clusters be formed at the right level of abstraction</w:t>
+      </w:r>
+      <w:r>
+        <w:t>, though</w:t>
+      </w:r>
+      <w:r>
+        <w:t xml:space="preserve">. If the clusters are too large, it is likely that not much unique information is within the cluster. </w:t>
+      </w:r>
+      <w:r>
+        <w:t xml:space="preserve">The rules would be too vague. </w:t>
+      </w:r>
+      <w:r>
+        <w:t>If the clusters are too small the rules would be too narrow to be of</w:t>
+      </w:r>
+      <w:r>
+        <w:t xml:space="preserve"> any</w:t>
+      </w:r>
+      <w:r>
+        <w:t xml:space="preserve"> use. Fortunately, there are techniques that have been developed that can find the optimal number of clusters (rules) that a data set should have. </w:t>
+      </w:r>
+    </w:p>
+    <w:p>
+      <w:pPr>
+        <w:keepNext/>
+        <w:jc w:val="center"/>
+      </w:pPr>
+      <w:r>
+        <w:rPr>
+          <w:noProof/>
+        </w:rPr>
+        <w:lastRenderedPageBreak/>
         <w:drawing>
-          <wp:inline distT="0" distB="0" distL="0" distR="0" wp14:anchorId="7245ED63" wp14:editId="7FB0F469">
+          <wp:inline distT="0" distB="0" distL="0" distR="0" wp14:anchorId="2E840AF3" wp14:editId="1AA4C7A0">
             <wp:extent cx="3461579" cy="2651760"/>
             <wp:effectExtent l="0" t="0" r="5715" b="0"/>
             <wp:docPr id="2" name="Picture 2"/>
@@ -540,48 +662,92 @@
         <w:pStyle w:val="Caption"/>
         <w:jc w:val="center"/>
       </w:pPr>
+      <w:bookmarkStart w:id="1" w:name="_Ref455680861"/>
       <w:r>
         <w:t xml:space="preserve">Figure </w:t>
       </w:r>
-      <w:fldSimple w:instr=" SEQ Figure \* ARABIC ">
-        <w:r>
-          <w:rPr>
-            <w:noProof/>
-          </w:rPr>
-          <w:t>2</w:t>
-        </w:r>
-      </w:fldSimple>
+      <w:r>
+        <w:fldChar w:fldCharType="begin"/>
+      </w:r>
+      <w:r>
+        <w:instrText xml:space="preserve"> SEQ Figure \* ARABIC </w:instrText>
+      </w:r>
+      <w:r>
+        <w:fldChar w:fldCharType="separate"/>
+      </w:r>
+      <w:r>
+        <w:rPr>
+          <w:noProof/>
+        </w:rPr>
+        <w:t>2</w:t>
+      </w:r>
+      <w:r>
+        <w:rPr>
+          <w:noProof/>
+        </w:rPr>
+        <w:fldChar w:fldCharType="end"/>
+      </w:r>
+      <w:bookmarkEnd w:id="1"/>
       <w:r>
         <w:t>: Process of induction - given a cause and effect, derive a rule</w:t>
       </w:r>
     </w:p>
     <w:p>
       <w:r>
-        <w:t>Prior to now I had not given much thought to us</w:t>
-      </w:r>
-      <w:r>
-        <w:t xml:space="preserve">ing abduction for this task. However, this method fills in one of the gaps from machine learning. Using induction requires the cause to be known. In other words, it </w:t>
-      </w:r>
-      <w:r>
-        <w:lastRenderedPageBreak/>
-        <w:t xml:space="preserve">only works on problems that have already been solved. If an entirely new issue comes in the machine learning agent would not be able to handle it very well. </w:t>
-      </w:r>
-    </w:p>
-    <w:p>
-      <w:pPr>
+        <w:t>With the “effects” from the field and the “rules” derived from clustering, we have the two parts necessary to perform abductive reasoning (</w:t>
+      </w:r>
+      <w:r>
+        <w:fldChar w:fldCharType="begin"/>
+      </w:r>
+      <w:r>
+        <w:instrText xml:space="preserve"> REF _Ref455680771 \h </w:instrText>
+      </w:r>
+      <w:r>
+        <w:fldChar w:fldCharType="separate"/>
+      </w:r>
+      <w:r>
+        <w:t xml:space="preserve">Figure </w:t>
+      </w:r>
+      <w:r>
         <w:rPr>
-          <w:b/>
+          <w:noProof/>
         </w:rPr>
-      </w:pPr>
-      <w:bookmarkStart w:id="1" w:name="_GoBack"/>
-      <w:r>
-        <w:rPr>
-          <w:b/>
-        </w:rPr>
-        <w:t xml:space="preserve">Actually, ensemble learners might be better for abduction. What is good for induction then? Clustering? </w:t>
-      </w:r>
-    </w:p>
-    <w:bookmarkEnd w:id="1"/>
+        <w:t>3</w:t>
+      </w:r>
+      <w:r>
+        <w:fldChar w:fldCharType="end"/>
+      </w:r>
+      <w:r>
+        <w:t xml:space="preserve">). </w:t>
+      </w:r>
+      <w:r>
+        <w:t xml:space="preserve">Abductive reasoning attempts to use </w:t>
+      </w:r>
+      <w:r>
+        <w:t xml:space="preserve">known </w:t>
+      </w:r>
+      <w:r>
+        <w:t xml:space="preserve">cause-effect relationships to explain effects that are observed in the </w:t>
+      </w:r>
+      <w:r>
+        <w:t xml:space="preserve">world. </w:t>
+      </w:r>
+      <w:r>
+        <w:t xml:space="preserve">The technique I have found most intriguing to implement abductive reasoning is ensemble learning. </w:t>
+      </w:r>
+      <w:r>
+        <w:t xml:space="preserve">Rather than having one definitive rule for classifying incoming data, ensemble learning uses many weak learners to classify input. </w:t>
+      </w:r>
+      <w:r>
+        <w:t>So from the clustering step prior to this, the rules should be more on the narrow</w:t>
+      </w:r>
+      <w:r>
+        <w:t>, simple</w:t>
+      </w:r>
+      <w:r>
+        <w:t xml:space="preserve"> side so that when they are combined they form a more complex rule. </w:t>
+      </w:r>
+    </w:p>
     <w:p>
       <w:pPr>
         <w:keepNext/>
@@ -592,7 +758,7 @@
           <w:noProof/>
         </w:rPr>
         <w:drawing>
-          <wp:inline distT="0" distB="0" distL="0" distR="0" wp14:anchorId="421A5780" wp14:editId="079BA272">
+          <wp:inline distT="0" distB="0" distL="0" distR="0" wp14:anchorId="451F0345" wp14:editId="51CD4B0D">
             <wp:extent cx="3153987" cy="2392680"/>
             <wp:effectExtent l="0" t="0" r="8890" b="7620"/>
             <wp:docPr id="3" name="Picture 3"/>
@@ -633,27 +799,372 @@
         <w:pStyle w:val="Caption"/>
         <w:jc w:val="center"/>
       </w:pPr>
+      <w:bookmarkStart w:id="2" w:name="_Ref455680771"/>
       <w:r>
         <w:t xml:space="preserve">Figure </w:t>
       </w:r>
-      <w:fldSimple w:instr=" SEQ Figure \* ARABIC ">
+      <w:r>
+        <w:fldChar w:fldCharType="begin"/>
+      </w:r>
+      <w:r>
+        <w:instrText xml:space="preserve"> SEQ Figure \* ARABIC </w:instrText>
+      </w:r>
+      <w:r>
+        <w:fldChar w:fldCharType="separate"/>
+      </w:r>
+      <w:r>
+        <w:rPr>
+          <w:noProof/>
+        </w:rPr>
+        <w:t>3</w:t>
+      </w:r>
+      <w:r>
+        <w:rPr>
+          <w:noProof/>
+        </w:rPr>
+        <w:fldChar w:fldCharType="end"/>
+      </w:r>
+      <w:bookmarkEnd w:id="2"/>
+      <w:r>
+        <w:t>: Process of abduction - given a rule and effect, derive a cause</w:t>
+      </w:r>
+    </w:p>
+    <w:p>
+      <w:r>
+        <w:t>Let’s take an example of an issue a recently diagnosed and see how an agent could use abductive reasoning and ensemble learners to solve it. First, an explanation of the issue. The customer was concerned about a growing number of the swipe (a.k.a dip) card readers in their fleet were experiencing hardware faults</w:t>
+      </w:r>
+      <w:r>
+        <w:t xml:space="preserve"> which caused the ATM to go out of service</w:t>
+      </w:r>
+      <w:r>
+        <w:t xml:space="preserve">. </w:t>
+      </w:r>
+      <w:r>
+        <w:t xml:space="preserve">Initial analysis revealed that there was a jam in the card reader but there was no actual problem with the card reader itself. Further investigation showed that just prior to the jam a customer had incorrectly inserted a card in the reader. However, the </w:t>
+      </w:r>
+      <w:r>
+        <w:lastRenderedPageBreak/>
+        <w:t xml:space="preserve">customer had not configured the software to display a screen telling the customer to try again. Instead, they had the software configured to simply attempt to read the card again, which resulted in the jam status. </w:t>
+      </w:r>
+    </w:p>
+    <w:p>
+      <w:r>
+        <w:t>Second, let’s assume that the agent has some rules that could be applied here.</w:t>
+      </w:r>
+      <w:r>
+        <w:t xml:space="preserve"> See example rules in </w:t>
+      </w:r>
+      <w:r>
+        <w:fldChar w:fldCharType="begin"/>
+      </w:r>
+      <w:r>
+        <w:instrText xml:space="preserve"> REF _Ref455683422 \h </w:instrText>
+      </w:r>
+      <w:r>
+        <w:fldChar w:fldCharType="separate"/>
+      </w:r>
+      <w:r>
+        <w:t xml:space="preserve">Table </w:t>
+      </w:r>
+      <w:r>
+        <w:rPr>
+          <w:noProof/>
+        </w:rPr>
+        <w:t>1</w:t>
+      </w:r>
+      <w:r>
+        <w:fldChar w:fldCharType="end"/>
+      </w:r>
+      <w:r>
+        <w:t xml:space="preserve">. In order to keep this paper a reasonable length and to avoid disclosing any proprietary information, </w:t>
+      </w:r>
+      <w:r>
+        <w:t xml:space="preserve">I </w:t>
+      </w:r>
+      <w:r>
+        <w:t>have kept</w:t>
+      </w:r>
+      <w:r>
+        <w:t xml:space="preserve"> these simple</w:t>
+      </w:r>
+      <w:r>
+        <w:t xml:space="preserve"> on the simple side</w:t>
+      </w:r>
+      <w:r>
+        <w:t xml:space="preserve">. The rule </w:t>
+      </w:r>
+      <w:r>
+        <w:t>is</w:t>
+      </w:r>
+      <w:r>
+        <w:t xml:space="preserve"> simply the combination of the cause and effect</w:t>
+      </w:r>
+      <w:r>
+        <w:t xml:space="preserve">. </w:t>
+      </w:r>
+    </w:p>
+    <w:p>
+      <w:pPr>
+        <w:pStyle w:val="Caption"/>
+        <w:keepNext/>
+        <w:spacing w:after="0"/>
+        <w:jc w:val="center"/>
+      </w:pPr>
+      <w:bookmarkStart w:id="3" w:name="_Ref455683422"/>
+      <w:r>
+        <w:t xml:space="preserve">Table </w:t>
+      </w:r>
+      <w:fldSimple w:instr=" SEQ Table \* ARABIC ">
         <w:r>
           <w:rPr>
             <w:noProof/>
           </w:rPr>
-          <w:t>3</w:t>
+          <w:t>1</w:t>
         </w:r>
       </w:fldSimple>
-      <w:r>
-        <w:t>: Process of abduction - given a rule and effect, derive a cause</w:t>
-      </w:r>
-    </w:p>
-    <w:p>
-      <w:r>
-        <w:t xml:space="preserve">I find it intriguing how these processes </w:t>
-      </w:r>
-      <w:r>
-        <w:t xml:space="preserve">are mutually cooperative. </w:t>
+      <w:bookmarkEnd w:id="3"/>
+      <w:r>
+        <w:t>: Subset of possible rules for agent</w:t>
+      </w:r>
+    </w:p>
+    <w:tbl>
+      <w:tblPr>
+        <w:tblStyle w:val="PlainTable1"/>
+        <w:tblW w:w="0" w:type="auto"/>
+        <w:tblLook w:val="04A0" w:firstRow="1" w:lastRow="0" w:firstColumn="1" w:lastColumn="0" w:noHBand="0" w:noVBand="1"/>
+      </w:tblPr>
+      <w:tblGrid>
+        <w:gridCol w:w="3116"/>
+        <w:gridCol w:w="3117"/>
+        <w:gridCol w:w="3117"/>
+      </w:tblGrid>
+      <w:tr>
+        <w:trPr>
+          <w:cnfStyle w:val="100000000000" w:firstRow="1" w:lastRow="0" w:firstColumn="0" w:lastColumn="0" w:oddVBand="0" w:evenVBand="0" w:oddHBand="0" w:evenHBand="0" w:firstRowFirstColumn="0" w:firstRowLastColumn="0" w:lastRowFirstColumn="0" w:lastRowLastColumn="0"/>
+        </w:trPr>
+        <w:tc>
+          <w:tcPr>
+            <w:cnfStyle w:val="001000000000" w:firstRow="0" w:lastRow="0" w:firstColumn="1" w:lastColumn="0" w:oddVBand="0" w:evenVBand="0" w:oddHBand="0" w:evenHBand="0" w:firstRowFirstColumn="0" w:firstRowLastColumn="0" w:lastRowFirstColumn="0" w:lastRowLastColumn="0"/>
+            <w:tcW w:w="3116" w:type="dxa"/>
+          </w:tcPr>
+          <w:p>
+            <w:r>
+              <w:t>Cause</w:t>
+            </w:r>
+          </w:p>
+        </w:tc>
+        <w:tc>
+          <w:tcPr>
+            <w:tcW w:w="3117" w:type="dxa"/>
+          </w:tcPr>
+          <w:p>
+            <w:pPr>
+              <w:cnfStyle w:val="100000000000" w:firstRow="1" w:lastRow="0" w:firstColumn="0" w:lastColumn="0" w:oddVBand="0" w:evenVBand="0" w:oddHBand="0" w:evenHBand="0" w:firstRowFirstColumn="0" w:firstRowLastColumn="0" w:lastRowFirstColumn="0" w:lastRowLastColumn="0"/>
+            </w:pPr>
+            <w:r>
+              <w:t>Effect</w:t>
+            </w:r>
+          </w:p>
+        </w:tc>
+        <w:tc>
+          <w:tcPr>
+            <w:tcW w:w="3117" w:type="dxa"/>
+          </w:tcPr>
+          <w:p>
+            <w:pPr>
+              <w:cnfStyle w:val="100000000000" w:firstRow="1" w:lastRow="0" w:firstColumn="0" w:lastColumn="0" w:oddVBand="0" w:evenVBand="0" w:oddHBand="0" w:evenHBand="0" w:firstRowFirstColumn="0" w:firstRowLastColumn="0" w:lastRowFirstColumn="0" w:lastRowLastColumn="0"/>
+            </w:pPr>
+            <w:r>
+              <w:t>Solution</w:t>
+            </w:r>
+          </w:p>
+        </w:tc>
+      </w:tr>
+      <w:tr>
+        <w:trPr>
+          <w:cnfStyle w:val="000000100000" w:firstRow="0" w:lastRow="0" w:firstColumn="0" w:lastColumn="0" w:oddVBand="0" w:evenVBand="0" w:oddHBand="1" w:evenHBand="0" w:firstRowFirstColumn="0" w:firstRowLastColumn="0" w:lastRowFirstColumn="0" w:lastRowLastColumn="0"/>
+        </w:trPr>
+        <w:tc>
+          <w:tcPr>
+            <w:cnfStyle w:val="001000000000" w:firstRow="0" w:lastRow="0" w:firstColumn="1" w:lastColumn="0" w:oddVBand="0" w:evenVBand="0" w:oddHBand="0" w:evenHBand="0" w:firstRowFirstColumn="0" w:firstRowLastColumn="0" w:lastRowFirstColumn="0" w:lastRowLastColumn="0"/>
+            <w:tcW w:w="3116" w:type="dxa"/>
+          </w:tcPr>
+          <w:p>
+            <w:pPr>
+              <w:rPr>
+                <w:b w:val="0"/>
+              </w:rPr>
+            </w:pPr>
+            <w:r>
+              <w:rPr>
+                <w:b w:val="0"/>
+              </w:rPr>
+              <w:t>Card jammed in reader</w:t>
+            </w:r>
+          </w:p>
+        </w:tc>
+        <w:tc>
+          <w:tcPr>
+            <w:tcW w:w="3117" w:type="dxa"/>
+          </w:tcPr>
+          <w:p>
+            <w:pPr>
+              <w:cnfStyle w:val="000000100000" w:firstRow="0" w:lastRow="0" w:firstColumn="0" w:lastColumn="0" w:oddVBand="0" w:evenVBand="0" w:oddHBand="1" w:evenHBand="0" w:firstRowFirstColumn="0" w:firstRowLastColumn="0" w:lastRowFirstColumn="0" w:lastRowLastColumn="0"/>
+            </w:pPr>
+            <w:r>
+              <w:t>Card jam status reported</w:t>
+            </w:r>
+          </w:p>
+        </w:tc>
+        <w:tc>
+          <w:tcPr>
+            <w:tcW w:w="3117" w:type="dxa"/>
+          </w:tcPr>
+          <w:p>
+            <w:pPr>
+              <w:cnfStyle w:val="000000100000" w:firstRow="0" w:lastRow="0" w:firstColumn="0" w:lastColumn="0" w:oddVBand="0" w:evenVBand="0" w:oddHBand="1" w:evenHBand="0" w:firstRowFirstColumn="0" w:firstRowLastColumn="0" w:lastRowFirstColumn="0" w:lastRowLastColumn="0"/>
+            </w:pPr>
+            <w:r>
+              <w:t>Remove jam</w:t>
+            </w:r>
+          </w:p>
+        </w:tc>
+      </w:tr>
+      <w:tr>
+        <w:tc>
+          <w:tcPr>
+            <w:cnfStyle w:val="001000000000" w:firstRow="0" w:lastRow="0" w:firstColumn="1" w:lastColumn="0" w:oddVBand="0" w:evenVBand="0" w:oddHBand="0" w:evenHBand="0" w:firstRowFirstColumn="0" w:firstRowLastColumn="0" w:lastRowFirstColumn="0" w:lastRowLastColumn="0"/>
+            <w:tcW w:w="3116" w:type="dxa"/>
+          </w:tcPr>
+          <w:p>
+            <w:pPr>
+              <w:rPr>
+                <w:b w:val="0"/>
+              </w:rPr>
+            </w:pPr>
+            <w:r>
+              <w:rPr>
+                <w:b w:val="0"/>
+              </w:rPr>
+              <w:t>Card inserted on ATM startup</w:t>
+            </w:r>
+          </w:p>
+        </w:tc>
+        <w:tc>
+          <w:tcPr>
+            <w:tcW w:w="3117" w:type="dxa"/>
+          </w:tcPr>
+          <w:p>
+            <w:pPr>
+              <w:cnfStyle w:val="000000000000" w:firstRow="0" w:lastRow="0" w:firstColumn="0" w:lastColumn="0" w:oddVBand="0" w:evenVBand="0" w:oddHBand="0" w:evenHBand="0" w:firstRowFirstColumn="0" w:firstRowLastColumn="0" w:lastRowFirstColumn="0" w:lastRowLastColumn="0"/>
+            </w:pPr>
+            <w:r>
+              <w:t>Hardware error reported</w:t>
+            </w:r>
+          </w:p>
+        </w:tc>
+        <w:tc>
+          <w:tcPr>
+            <w:tcW w:w="3117" w:type="dxa"/>
+          </w:tcPr>
+          <w:p>
+            <w:pPr>
+              <w:cnfStyle w:val="000000000000" w:firstRow="0" w:lastRow="0" w:firstColumn="0" w:lastColumn="0" w:oddVBand="0" w:evenVBand="0" w:oddHBand="0" w:evenHBand="0" w:firstRowFirstColumn="0" w:firstRowLastColumn="0" w:lastRowFirstColumn="0" w:lastRowLastColumn="0"/>
+            </w:pPr>
+            <w:r>
+              <w:t>Remove card</w:t>
+            </w:r>
+          </w:p>
+        </w:tc>
+      </w:tr>
+      <w:tr>
+        <w:trPr>
+          <w:cnfStyle w:val="000000100000" w:firstRow="0" w:lastRow="0" w:firstColumn="0" w:lastColumn="0" w:oddVBand="0" w:evenVBand="0" w:oddHBand="1" w:evenHBand="0" w:firstRowFirstColumn="0" w:firstRowLastColumn="0" w:lastRowFirstColumn="0" w:lastRowLastColumn="0"/>
+        </w:trPr>
+        <w:tc>
+          <w:tcPr>
+            <w:cnfStyle w:val="001000000000" w:firstRow="0" w:lastRow="0" w:firstColumn="1" w:lastColumn="0" w:oddVBand="0" w:evenVBand="0" w:oddHBand="0" w:evenHBand="0" w:firstRowFirstColumn="0" w:firstRowLastColumn="0" w:lastRowFirstColumn="0" w:lastRowLastColumn="0"/>
+            <w:tcW w:w="3116" w:type="dxa"/>
+          </w:tcPr>
+          <w:p>
+            <w:pPr>
+              <w:rPr>
+                <w:b w:val="0"/>
+              </w:rPr>
+            </w:pPr>
+            <w:r>
+              <w:rPr>
+                <w:b w:val="0"/>
+              </w:rPr>
+              <w:t>Card reader not available</w:t>
+            </w:r>
+          </w:p>
+        </w:tc>
+        <w:tc>
+          <w:tcPr>
+            <w:tcW w:w="3117" w:type="dxa"/>
+          </w:tcPr>
+          <w:p>
+            <w:pPr>
+              <w:cnfStyle w:val="000000100000" w:firstRow="0" w:lastRow="0" w:firstColumn="0" w:lastColumn="0" w:oddVBand="0" w:evenVBand="0" w:oddHBand="1" w:evenHBand="0" w:firstRowFirstColumn="0" w:firstRowLastColumn="0" w:lastRowFirstColumn="0" w:lastRowLastColumn="0"/>
+            </w:pPr>
+            <w:r>
+              <w:t>ATM goes out of service</w:t>
+            </w:r>
+          </w:p>
+        </w:tc>
+        <w:tc>
+          <w:tcPr>
+            <w:tcW w:w="3117" w:type="dxa"/>
+          </w:tcPr>
+          <w:p>
+            <w:pPr>
+              <w:cnfStyle w:val="000000100000" w:firstRow="0" w:lastRow="0" w:firstColumn="0" w:lastColumn="0" w:oddVBand="0" w:evenVBand="0" w:oddHBand="1" w:evenHBand="0" w:firstRowFirstColumn="0" w:firstRowLastColumn="0" w:lastRowFirstColumn="0" w:lastRowLastColumn="0"/>
+            </w:pPr>
+            <w:r>
+              <w:t>Repair card reader</w:t>
+            </w:r>
+          </w:p>
+        </w:tc>
+      </w:tr>
+    </w:tbl>
+    <w:p>
+      <w:pPr>
+        <w:spacing w:after="0"/>
+      </w:pPr>
+    </w:p>
+    <w:p>
+      <w:r>
+        <w:t>In this case all three effects were reported</w:t>
+      </w:r>
+      <w:r>
+        <w:t>: a card jam is reported along with a hardware error and the ATM goes out of service. With this information the agent has the potential to abduce that the card jam is caused by a card that is inserted into the machine, causing the card reader to be unavailable to accept new cards, and thus the ATM goes out of service. While this is not the most thorough example, I hope it illustrates how an ensemble learner combines simple rules to form complex answers.</w:t>
+      </w:r>
+    </w:p>
+    <w:p>
+      <w:r>
+        <w:t>I find it intriguing how the process of clustering (induction) and ensemble learning (abduction)</w:t>
+      </w:r>
+      <w:r>
+        <w:t xml:space="preserve"> </w:t>
+      </w:r>
+      <w:r>
+        <w:t>are mutually beneficial</w:t>
+      </w:r>
+      <w:r>
+        <w:t>.</w:t>
+      </w:r>
+      <w:r>
+        <w:t xml:space="preserve"> One process provides information that the other uses. This positive feedback loop makes the agent smarter over time without the need for </w:t>
+      </w:r>
+      <w:r>
+        <w:t>additional training.</w:t>
+      </w:r>
+      <w:r>
+        <w:t xml:space="preserve"> It simply becomes smarter as its knowledge base increases.</w:t>
+      </w:r>
+      <w:r>
+        <w:t xml:space="preserve"> </w:t>
       </w:r>
     </w:p>
     <w:p>
@@ -667,6 +1178,19 @@
       <w:r>
         <w:t>Conclusions</w:t>
       </w:r>
+    </w:p>
+    <w:p>
+      <w:r>
+        <w:t xml:space="preserve">Software debugging is a process that relies heavily on abduction to explain problems within code. As software is becoming more prevalent and increasingly complex, tools need to be developed to aid in the debugging and diagnosis of software. </w:t>
+      </w:r>
+      <w:r>
+        <w:t>This is where machine learning coupled with cognitive systems can help. As shown in this paper, background knowledge from previous software issues can be grouped into rules which can be used to reason abo</w:t>
+      </w:r>
+      <w:r>
+        <w:t xml:space="preserve">ut issues seen in new problems. While this was a far from comprehensive treatment, it did show some of the power that such a system could have when properly equipped. </w:t>
+      </w:r>
+      <w:bookmarkStart w:id="4" w:name="_GoBack"/>
+      <w:bookmarkEnd w:id="4"/>
     </w:p>
     <w:sectPr>
       <w:pgSz w:w="12240" w:h="15840"/>
@@ -1505,6 +2029,88 @@
       <w:szCs w:val="18"/>
     </w:rPr>
   </w:style>
+  <w:style w:type="table" w:styleId="TableGrid">
+    <w:name w:val="Table Grid"/>
+    <w:basedOn w:val="TableNormal"/>
+    <w:uiPriority w:val="39"/>
+    <w:rsid w:val="0007476C"/>
+    <w:pPr>
+      <w:spacing w:after="0" w:line="240" w:lineRule="auto"/>
+    </w:pPr>
+    <w:tblPr>
+      <w:tblBorders>
+        <w:top w:val="single" w:sz="4" w:space="0" w:color="auto"/>
+        <w:left w:val="single" w:sz="4" w:space="0" w:color="auto"/>
+        <w:bottom w:val="single" w:sz="4" w:space="0" w:color="auto"/>
+        <w:right w:val="single" w:sz="4" w:space="0" w:color="auto"/>
+        <w:insideH w:val="single" w:sz="4" w:space="0" w:color="auto"/>
+        <w:insideV w:val="single" w:sz="4" w:space="0" w:color="auto"/>
+      </w:tblBorders>
+    </w:tblPr>
+  </w:style>
+  <w:style w:type="table" w:styleId="PlainTable1">
+    <w:name w:val="Plain Table 1"/>
+    <w:basedOn w:val="TableNormal"/>
+    <w:uiPriority w:val="41"/>
+    <w:rsid w:val="0007476C"/>
+    <w:pPr>
+      <w:spacing w:after="0" w:line="240" w:lineRule="auto"/>
+    </w:pPr>
+    <w:tblPr>
+      <w:tblStyleRowBandSize w:val="1"/>
+      <w:tblStyleColBandSize w:val="1"/>
+      <w:tblBorders>
+        <w:top w:val="single" w:sz="4" w:space="0" w:color="BFBFBF" w:themeColor="background1" w:themeShade="BF"/>
+        <w:left w:val="single" w:sz="4" w:space="0" w:color="BFBFBF" w:themeColor="background1" w:themeShade="BF"/>
+        <w:bottom w:val="single" w:sz="4" w:space="0" w:color="BFBFBF" w:themeColor="background1" w:themeShade="BF"/>
+        <w:right w:val="single" w:sz="4" w:space="0" w:color="BFBFBF" w:themeColor="background1" w:themeShade="BF"/>
+        <w:insideH w:val="single" w:sz="4" w:space="0" w:color="BFBFBF" w:themeColor="background1" w:themeShade="BF"/>
+        <w:insideV w:val="single" w:sz="4" w:space="0" w:color="BFBFBF" w:themeColor="background1" w:themeShade="BF"/>
+      </w:tblBorders>
+    </w:tblPr>
+    <w:tblStylePr w:type="firstRow">
+      <w:rPr>
+        <w:b/>
+        <w:bCs/>
+      </w:rPr>
+    </w:tblStylePr>
+    <w:tblStylePr w:type="lastRow">
+      <w:rPr>
+        <w:b/>
+        <w:bCs/>
+      </w:rPr>
+      <w:tblPr/>
+      <w:tcPr>
+        <w:tcBorders>
+          <w:top w:val="double" w:sz="4" w:space="0" w:color="BFBFBF" w:themeColor="background1" w:themeShade="BF"/>
+        </w:tcBorders>
+      </w:tcPr>
+    </w:tblStylePr>
+    <w:tblStylePr w:type="firstCol">
+      <w:rPr>
+        <w:b/>
+        <w:bCs/>
+      </w:rPr>
+    </w:tblStylePr>
+    <w:tblStylePr w:type="lastCol">
+      <w:rPr>
+        <w:b/>
+        <w:bCs/>
+      </w:rPr>
+    </w:tblStylePr>
+    <w:tblStylePr w:type="band1Vert">
+      <w:tblPr/>
+      <w:tcPr>
+        <w:shd w:val="clear" w:color="auto" w:fill="F2F2F2" w:themeFill="background1" w:themeFillShade="F2"/>
+      </w:tcPr>
+    </w:tblStylePr>
+    <w:tblStylePr w:type="band1Horz">
+      <w:tblPr/>
+      <w:tcPr>
+        <w:shd w:val="clear" w:color="auto" w:fill="F2F2F2" w:themeFill="background1" w:themeFillShade="F2"/>
+      </w:tcPr>
+    </w:tblStylePr>
+  </w:style>
 </w:styles>
 </file>
 

</xml_diff>